<commit_message>
[FIX] Report title page
</commit_message>
<xml_diff>
--- a/docs/reports/lab1.docx
+++ b/docs/reports/lab1.docx
@@ -249,15 +249,7 @@
         <w:t xml:space="preserve">№1 </w:t>
       </w:r>
       <w:r>
-        <w:t xml:space="preserve">Исследование помехоустойчивости и сравнение </w:t>
-      </w:r>
-      <w:proofErr w:type="spellStart"/>
-      <w:r>
-        <w:t>шенноновской</w:t>
-      </w:r>
-      <w:proofErr w:type="spellEnd"/>
-      <w:r>
-        <w:t xml:space="preserve"> эффективности сигнально-кодовых конструкций</w:t>
+        <w:t>Исследование помехоустойчивости и сравнение шенноновской эффективности сигнально-кодовых конструкций</w:t>
       </w:r>
     </w:p>
     <w:p>
@@ -280,10 +272,22 @@
         <w:jc w:val="center"/>
       </w:pPr>
       <w:r>
-        <w:t xml:space="preserve">Дисциплина: Основы </w:t>
-      </w:r>
-      <w:r>
-        <w:t>теории связи</w:t>
+        <w:t>Дисциплина: О</w:t>
+      </w:r>
+      <w:r>
+        <w:t>бщая</w:t>
+      </w:r>
+      <w:r>
+        <w:t xml:space="preserve"> </w:t>
+      </w:r>
+      <w:r>
+        <w:t>теори</w:t>
+      </w:r>
+      <w:r>
+        <w:t>я</w:t>
+      </w:r>
+      <w:r>
+        <w:t xml:space="preserve"> связи</w:t>
       </w:r>
     </w:p>
     <w:p>
@@ -488,16 +492,8 @@
           <w:color w:val="000000"/>
         </w:rPr>
         <w:tab/>
-        <w:t xml:space="preserve">Просвирин </w:t>
-      </w:r>
-      <w:proofErr w:type="gramStart"/>
-      <w:r>
-        <w:rPr>
-          <w:color w:val="000000"/>
-        </w:rPr>
-        <w:t>А.Д.</w:t>
-      </w:r>
-      <w:proofErr w:type="gramEnd"/>
+        <w:t>Просвирин А.Д.</w:t>
+      </w:r>
     </w:p>
     <w:p>
       <w:pPr>
@@ -512,19 +508,11 @@
           <w:color w:val="000000"/>
         </w:rPr>
       </w:pPr>
-      <w:proofErr w:type="spellStart"/>
-      <w:r>
-        <w:rPr>
-          <w:color w:val="000000"/>
-        </w:rPr>
-        <w:t>Махамбетали</w:t>
-      </w:r>
-      <w:proofErr w:type="spellEnd"/>
-      <w:r>
-        <w:rPr>
-          <w:color w:val="000000"/>
-        </w:rPr>
-        <w:t xml:space="preserve"> Д.М.</w:t>
+      <w:r>
+        <w:rPr>
+          <w:color w:val="000000"/>
+        </w:rPr>
+        <w:t>Махамбетали Д.М.</w:t>
       </w:r>
     </w:p>
     <w:p>
@@ -540,6 +528,12 @@
           <w:color w:val="000000"/>
         </w:rPr>
       </w:pPr>
+      <w:r>
+        <w:rPr>
+          <w:color w:val="000000"/>
+        </w:rPr>
+        <w:t>Карамышев А.О.</w:t>
+      </w:r>
     </w:p>
     <w:p>
       <w:pPr>
@@ -559,7 +553,7 @@
       <w:pPr>
         <w:pStyle w:val="a3"/>
         <w:tabs>
-          <w:tab w:val="left" w:pos="7797"/>
+          <w:tab w:val="left" w:pos="8049"/>
         </w:tabs>
         <w:spacing w:before="0" w:beforeAutospacing="0" w:after="240" w:afterAutospacing="0"/>
         <w:ind w:firstLine="0"/>
@@ -579,19 +573,43 @@
         </w:rPr>
         <w:tab/>
       </w:r>
-      <w:proofErr w:type="spellStart"/>
-      <w:r>
-        <w:rPr>
-          <w:color w:val="000000"/>
-        </w:rPr>
-        <w:t>Волвенко</w:t>
-      </w:r>
-      <w:proofErr w:type="spellEnd"/>
-      <w:r>
-        <w:rPr>
-          <w:color w:val="000000"/>
-        </w:rPr>
-        <w:t xml:space="preserve"> С.В.</w:t>
+      <w:r>
+        <w:rPr>
+          <w:color w:val="000000"/>
+        </w:rPr>
+        <w:t xml:space="preserve">Петров </w:t>
+      </w:r>
+      <w:r>
+        <w:rPr>
+          <w:color w:val="000000"/>
+        </w:rPr>
+        <w:t xml:space="preserve"> </w:t>
+      </w:r>
+      <w:r>
+        <w:rPr>
+          <w:color w:val="000000"/>
+        </w:rPr>
+        <w:t>И</w:t>
+      </w:r>
+      <w:r>
+        <w:rPr>
+          <w:color w:val="000000"/>
+        </w:rPr>
+        <w:t>.</w:t>
+      </w:r>
+      <w:r>
+        <w:rPr>
+          <w:color w:val="000000"/>
+        </w:rPr>
+        <w:t>А</w:t>
+      </w:r>
+      <w:bookmarkStart w:id="0" w:name="_GoBack"/>
+      <w:bookmarkEnd w:id="0"/>
+      <w:r>
+        <w:rPr>
+          <w:color w:val="000000"/>
+        </w:rPr>
+        <w:t>.</w:t>
       </w:r>
     </w:p>
     <w:p>
@@ -738,43 +756,7 @@
           <w:szCs w:val="32"/>
         </w:rPr>
         <w:lastRenderedPageBreak/>
-        <w:t xml:space="preserve">Сравнить помехоустойчивость приёма сигналов для созвездий ФМ-4 и КАМ-16 без использования </w:t>
-      </w:r>
-      <w:proofErr w:type="spellStart"/>
-      <w:r>
-        <w:rPr>
-          <w:color w:val="000000" w:themeColor="text1"/>
-          <w:sz w:val="28"/>
-          <w:szCs w:val="32"/>
-        </w:rPr>
-        <w:t>свёрточного</w:t>
-      </w:r>
-      <w:proofErr w:type="spellEnd"/>
-      <w:r>
-        <w:rPr>
-          <w:color w:val="000000" w:themeColor="text1"/>
-          <w:sz w:val="28"/>
-          <w:szCs w:val="32"/>
-        </w:rPr>
-        <w:t xml:space="preserve"> кодирования и при использовании </w:t>
-      </w:r>
-      <w:proofErr w:type="spellStart"/>
-      <w:r>
-        <w:rPr>
-          <w:color w:val="000000" w:themeColor="text1"/>
-          <w:sz w:val="28"/>
-          <w:szCs w:val="32"/>
-        </w:rPr>
-        <w:t>свёрточного</w:t>
-      </w:r>
-      <w:proofErr w:type="spellEnd"/>
-      <w:r>
-        <w:rPr>
-          <w:color w:val="000000" w:themeColor="text1"/>
-          <w:sz w:val="28"/>
-          <w:szCs w:val="32"/>
-        </w:rPr>
-        <w:t xml:space="preserve"> кодирования для трёх типов вариантов решений, выносимых демодулятором. Сохранить результаты битовой помехоустойчивости для вероятности 10</w:t>
+        <w:t>Сравнить помехоустойчивость приёма сигналов для созвездий ФМ-4 и КАМ-16 без использования свёрточного кодирования и при использовании свёрточного кодирования для трёх типов вариантов решений, выносимых демодулятором. Сохранить результаты битовой помехоустойчивости для вероятности 10</w:t>
       </w:r>
       <w:r>
         <w:rPr>
@@ -919,25 +901,7 @@
           <w:sz w:val="28"/>
           <w:szCs w:val="32"/>
         </w:rPr>
-        <w:t xml:space="preserve">Исследовать зависимость битовой и кадровой помехоустойчивости при использовании </w:t>
-      </w:r>
-      <w:proofErr w:type="spellStart"/>
-      <w:r>
-        <w:rPr>
-          <w:color w:val="000000" w:themeColor="text1"/>
-          <w:sz w:val="28"/>
-          <w:szCs w:val="32"/>
-        </w:rPr>
-        <w:t>свёрточного</w:t>
-      </w:r>
-      <w:proofErr w:type="spellEnd"/>
-      <w:r>
-        <w:rPr>
-          <w:color w:val="000000" w:themeColor="text1"/>
-          <w:sz w:val="28"/>
-          <w:szCs w:val="32"/>
-        </w:rPr>
-        <w:t xml:space="preserve"> кодирования от длины информационного блока. Сохранить результаты битовой помехоустойчивости для вероятности 10</w:t>
+        <w:t>Исследовать зависимость битовой и кадровой помехоустойчивости при использовании свёрточного кодирования от длины информационного блока. Сохранить результаты битовой помехоустойчивости для вероятности 10</w:t>
       </w:r>
       <w:r>
         <w:rPr>
@@ -974,25 +938,7 @@
           <w:szCs w:val="32"/>
         </w:rPr>
         <w:lastRenderedPageBreak/>
-        <w:t xml:space="preserve">Сравнить помехоустойчивость приёма сигналов с кодированием LDPC при использовании и в отсутствии использования </w:t>
-      </w:r>
-      <w:proofErr w:type="spellStart"/>
-      <w:r>
-        <w:rPr>
-          <w:color w:val="000000" w:themeColor="text1"/>
-          <w:sz w:val="28"/>
-          <w:szCs w:val="32"/>
-        </w:rPr>
-        <w:t>перемежителя</w:t>
-      </w:r>
-      <w:proofErr w:type="spellEnd"/>
-      <w:r>
-        <w:rPr>
-          <w:color w:val="000000" w:themeColor="text1"/>
-          <w:sz w:val="28"/>
-          <w:szCs w:val="32"/>
-        </w:rPr>
-        <w:t>, а также в зависимости от типа варианта решений, выносимых демодулятором. Сохранить результаты битовой помехоустойчивости для вероятности 10</w:t>
+        <w:t>Сравнить помехоустойчивость приёма сигналов с кодированием LDPC при использовании и в отсутствии использования перемежителя, а также в зависимости от типа варианта решений, выносимых демодулятором. Сохранить результаты битовой помехоустойчивости для вероятности 10</w:t>
       </w:r>
       <w:r>
         <w:rPr>
@@ -1252,25 +1198,7 @@
           <w:sz w:val="28"/>
           <w:szCs w:val="32"/>
         </w:rPr>
-        <w:t xml:space="preserve"> на плоскость </w:t>
-      </w:r>
-      <w:proofErr w:type="spellStart"/>
-      <w:r>
-        <w:rPr>
-          <w:color w:val="000000" w:themeColor="text1"/>
-          <w:sz w:val="28"/>
-          <w:szCs w:val="32"/>
-        </w:rPr>
-        <w:t>шенноновской</w:t>
-      </w:r>
-      <w:proofErr w:type="spellEnd"/>
-      <w:r>
-        <w:rPr>
-          <w:color w:val="000000" w:themeColor="text1"/>
-          <w:sz w:val="28"/>
-          <w:szCs w:val="32"/>
-        </w:rPr>
-        <w:t xml:space="preserve"> эффективности – зависимости спектральной эффективности от удельных энергетических затрат.</w:t>
+        <w:t xml:space="preserve"> на плоскость шенноновской эффективности – зависимости спектральной эффективности от удельных энергетических затрат.</w:t>
       </w:r>
     </w:p>
     <w:p>
@@ -1287,8 +1215,6 @@
           <w:szCs w:val="32"/>
         </w:rPr>
       </w:pPr>
-      <w:bookmarkStart w:id="0" w:name="_GoBack"/>
-      <w:bookmarkEnd w:id="0"/>
     </w:p>
     <w:p>
       <w:pPr>
@@ -3356,7 +3282,7 @@
   <w:style w:type="paragraph" w:default="1" w:styleId="a">
     <w:name w:val="Normal"/>
     <w:qFormat/>
-    <w:rsid w:val="00B701FB"/>
+    <w:rsid w:val="00584383"/>
     <w:pPr>
       <w:spacing w:after="0"/>
       <w:contextualSpacing/>
@@ -3372,7 +3298,7 @@
     <w:link w:val="10"/>
     <w:uiPriority w:val="9"/>
     <w:qFormat/>
-    <w:rsid w:val="009C3102"/>
+    <w:rsid w:val="00584383"/>
     <w:pPr>
       <w:keepNext/>
       <w:keepLines/>
@@ -3397,7 +3323,7 @@
     <w:uiPriority w:val="9"/>
     <w:unhideWhenUsed/>
     <w:qFormat/>
-    <w:rsid w:val="00784120"/>
+    <w:rsid w:val="00584383"/>
     <w:pPr>
       <w:keepNext/>
       <w:keepLines/>
@@ -3424,7 +3350,7 @@
     <w:uiPriority w:val="9"/>
     <w:unhideWhenUsed/>
     <w:qFormat/>
-    <w:rsid w:val="009C3102"/>
+    <w:rsid w:val="00584383"/>
     <w:pPr>
       <w:keepNext/>
       <w:keepLines/>
@@ -3450,7 +3376,7 @@
     <w:semiHidden/>
     <w:unhideWhenUsed/>
     <w:qFormat/>
-    <w:rsid w:val="009C3102"/>
+    <w:rsid w:val="00584383"/>
     <w:pPr>
       <w:keepNext/>
       <w:keepLines/>
@@ -3477,7 +3403,7 @@
     <w:semiHidden/>
     <w:unhideWhenUsed/>
     <w:qFormat/>
-    <w:rsid w:val="009C3102"/>
+    <w:rsid w:val="00584383"/>
     <w:pPr>
       <w:keepNext/>
       <w:keepLines/>
@@ -3502,7 +3428,7 @@
     <w:semiHidden/>
     <w:unhideWhenUsed/>
     <w:qFormat/>
-    <w:rsid w:val="009C3102"/>
+    <w:rsid w:val="00584383"/>
     <w:pPr>
       <w:keepNext/>
       <w:keepLines/>
@@ -3527,7 +3453,7 @@
     <w:semiHidden/>
     <w:unhideWhenUsed/>
     <w:qFormat/>
-    <w:rsid w:val="009C3102"/>
+    <w:rsid w:val="00584383"/>
     <w:pPr>
       <w:keepNext/>
       <w:keepLines/>
@@ -3554,7 +3480,7 @@
     <w:semiHidden/>
     <w:unhideWhenUsed/>
     <w:qFormat/>
-    <w:rsid w:val="009C3102"/>
+    <w:rsid w:val="00584383"/>
     <w:pPr>
       <w:keepNext/>
       <w:keepLines/>
@@ -3581,7 +3507,7 @@
     <w:semiHidden/>
     <w:unhideWhenUsed/>
     <w:qFormat/>
-    <w:rsid w:val="009C3102"/>
+    <w:rsid w:val="00584383"/>
     <w:pPr>
       <w:keepNext/>
       <w:keepLines/>
@@ -3606,6 +3532,7 @@
     <w:uiPriority w:val="1"/>
     <w:semiHidden/>
     <w:unhideWhenUsed/>
+    <w:rsid w:val="00584383"/>
   </w:style>
   <w:style w:type="table" w:default="1" w:styleId="a1">
     <w:name w:val="Normal Table"/>
@@ -3627,13 +3554,14 @@
     <w:uiPriority w:val="99"/>
     <w:semiHidden/>
     <w:unhideWhenUsed/>
+    <w:rsid w:val="00584383"/>
   </w:style>
   <w:style w:type="paragraph" w:styleId="a3">
     <w:name w:val="Normal (Web)"/>
     <w:basedOn w:val="a"/>
     <w:uiPriority w:val="99"/>
     <w:unhideWhenUsed/>
-    <w:rsid w:val="00B701FB"/>
+    <w:rsid w:val="00584383"/>
     <w:pPr>
       <w:spacing w:before="100" w:beforeAutospacing="1" w:after="100" w:afterAutospacing="1" w:line="240" w:lineRule="auto"/>
       <w:ind w:firstLine="567"/>
@@ -3651,13 +3579,12 @@
     <w:basedOn w:val="a0"/>
     <w:link w:val="1"/>
     <w:uiPriority w:val="9"/>
-    <w:rsid w:val="009C3102"/>
+    <w:rsid w:val="00584383"/>
     <w:rPr>
       <w:rFonts w:ascii="Times New Roman" w:eastAsiaTheme="majorEastAsia" w:hAnsi="Times New Roman" w:cstheme="majorBidi"/>
       <w:b/>
       <w:sz w:val="28"/>
       <w:szCs w:val="32"/>
-      <w:lang w:val=""/>
     </w:rPr>
   </w:style>
   <w:style w:type="paragraph" w:styleId="a4">
@@ -3667,7 +3594,7 @@
     <w:uiPriority w:val="39"/>
     <w:unhideWhenUsed/>
     <w:qFormat/>
-    <w:rsid w:val="009C3102"/>
+    <w:rsid w:val="00584383"/>
     <w:pPr>
       <w:numPr>
         <w:numId w:val="0"/>
@@ -3690,7 +3617,7 @@
     <w:link w:val="a6"/>
     <w:uiPriority w:val="10"/>
     <w:qFormat/>
-    <w:rsid w:val="00B701FB"/>
+    <w:rsid w:val="00584383"/>
     <w:pPr>
       <w:spacing w:line="240" w:lineRule="auto"/>
     </w:pPr>
@@ -3707,7 +3634,7 @@
     <w:basedOn w:val="a0"/>
     <w:link w:val="a5"/>
     <w:uiPriority w:val="10"/>
-    <w:rsid w:val="00B701FB"/>
+    <w:rsid w:val="00584383"/>
     <w:rPr>
       <w:rFonts w:asciiTheme="majorHAnsi" w:eastAsiaTheme="majorEastAsia" w:hAnsiTheme="majorHAnsi" w:cstheme="majorBidi"/>
       <w:spacing w:val="-10"/>
@@ -3721,7 +3648,7 @@
     <w:basedOn w:val="a0"/>
     <w:link w:val="2"/>
     <w:uiPriority w:val="9"/>
-    <w:rsid w:val="00784120"/>
+    <w:rsid w:val="00584383"/>
     <w:rPr>
       <w:rFonts w:ascii="Times New Roman" w:eastAsiaTheme="majorEastAsia" w:hAnsi="Times New Roman" w:cstheme="majorBidi"/>
       <w:b/>
@@ -3734,13 +3661,11 @@
     <w:basedOn w:val="a0"/>
     <w:link w:val="3"/>
     <w:uiPriority w:val="9"/>
-    <w:rsid w:val="009C3102"/>
+    <w:rsid w:val="00584383"/>
     <w:rPr>
       <w:rFonts w:asciiTheme="majorHAnsi" w:eastAsiaTheme="majorEastAsia" w:hAnsiTheme="majorHAnsi" w:cstheme="majorBidi"/>
       <w:color w:val="1F3763" w:themeColor="accent1" w:themeShade="7F"/>
-      <w:sz w:val="24"/>
       <w:szCs w:val="24"/>
-      <w:lang w:val=""/>
     </w:rPr>
   </w:style>
   <w:style w:type="character" w:customStyle="1" w:styleId="40">
@@ -3749,14 +3674,12 @@
     <w:link w:val="4"/>
     <w:uiPriority w:val="9"/>
     <w:semiHidden/>
-    <w:rsid w:val="009C3102"/>
+    <w:rsid w:val="00584383"/>
     <w:rPr>
       <w:rFonts w:asciiTheme="majorHAnsi" w:eastAsiaTheme="majorEastAsia" w:hAnsiTheme="majorHAnsi" w:cstheme="majorBidi"/>
       <w:i/>
       <w:iCs/>
       <w:color w:val="2F5496" w:themeColor="accent1" w:themeShade="BF"/>
-      <w:sz w:val="24"/>
-      <w:lang w:val=""/>
     </w:rPr>
   </w:style>
   <w:style w:type="character" w:customStyle="1" w:styleId="50">
@@ -3765,12 +3688,10 @@
     <w:link w:val="5"/>
     <w:uiPriority w:val="9"/>
     <w:semiHidden/>
-    <w:rsid w:val="009C3102"/>
+    <w:rsid w:val="00584383"/>
     <w:rPr>
       <w:rFonts w:asciiTheme="majorHAnsi" w:eastAsiaTheme="majorEastAsia" w:hAnsiTheme="majorHAnsi" w:cstheme="majorBidi"/>
       <w:color w:val="2F5496" w:themeColor="accent1" w:themeShade="BF"/>
-      <w:sz w:val="24"/>
-      <w:lang w:val=""/>
     </w:rPr>
   </w:style>
   <w:style w:type="character" w:customStyle="1" w:styleId="60">
@@ -3779,12 +3700,10 @@
     <w:link w:val="6"/>
     <w:uiPriority w:val="9"/>
     <w:semiHidden/>
-    <w:rsid w:val="009C3102"/>
+    <w:rsid w:val="00584383"/>
     <w:rPr>
       <w:rFonts w:asciiTheme="majorHAnsi" w:eastAsiaTheme="majorEastAsia" w:hAnsiTheme="majorHAnsi" w:cstheme="majorBidi"/>
       <w:color w:val="1F3763" w:themeColor="accent1" w:themeShade="7F"/>
-      <w:sz w:val="24"/>
-      <w:lang w:val=""/>
     </w:rPr>
   </w:style>
   <w:style w:type="character" w:customStyle="1" w:styleId="70">
@@ -3793,14 +3712,12 @@
     <w:link w:val="7"/>
     <w:uiPriority w:val="9"/>
     <w:semiHidden/>
-    <w:rsid w:val="009C3102"/>
+    <w:rsid w:val="00584383"/>
     <w:rPr>
       <w:rFonts w:asciiTheme="majorHAnsi" w:eastAsiaTheme="majorEastAsia" w:hAnsiTheme="majorHAnsi" w:cstheme="majorBidi"/>
       <w:i/>
       <w:iCs/>
       <w:color w:val="1F3763" w:themeColor="accent1" w:themeShade="7F"/>
-      <w:sz w:val="24"/>
-      <w:lang w:val=""/>
     </w:rPr>
   </w:style>
   <w:style w:type="character" w:customStyle="1" w:styleId="80">
@@ -3809,13 +3726,12 @@
     <w:link w:val="8"/>
     <w:uiPriority w:val="9"/>
     <w:semiHidden/>
-    <w:rsid w:val="009C3102"/>
+    <w:rsid w:val="00584383"/>
     <w:rPr>
       <w:rFonts w:asciiTheme="majorHAnsi" w:eastAsiaTheme="majorEastAsia" w:hAnsiTheme="majorHAnsi" w:cstheme="majorBidi"/>
       <w:color w:val="272727" w:themeColor="text1" w:themeTint="D8"/>
       <w:sz w:val="21"/>
       <w:szCs w:val="21"/>
-      <w:lang w:val=""/>
     </w:rPr>
   </w:style>
   <w:style w:type="character" w:customStyle="1" w:styleId="90">
@@ -3824,7 +3740,7 @@
     <w:link w:val="9"/>
     <w:uiPriority w:val="9"/>
     <w:semiHidden/>
-    <w:rsid w:val="009C3102"/>
+    <w:rsid w:val="00584383"/>
     <w:rPr>
       <w:rFonts w:asciiTheme="majorHAnsi" w:eastAsiaTheme="majorEastAsia" w:hAnsiTheme="majorHAnsi" w:cstheme="majorBidi"/>
       <w:i/>
@@ -3832,7 +3748,6 @@
       <w:color w:val="272727" w:themeColor="text1" w:themeTint="D8"/>
       <w:sz w:val="21"/>
       <w:szCs w:val="21"/>
-      <w:lang w:val=""/>
     </w:rPr>
   </w:style>
   <w:style w:type="paragraph" w:styleId="a7">
@@ -3844,7 +3759,7 @@
     <w:uiPriority w:val="35"/>
     <w:unhideWhenUsed/>
     <w:qFormat/>
-    <w:rsid w:val="00B701FB"/>
+    <w:rsid w:val="00584383"/>
     <w:pPr>
       <w:keepNext/>
       <w:spacing w:line="240" w:lineRule="auto"/>
@@ -3857,7 +3772,7 @@
   <w:style w:type="paragraph" w:customStyle="1" w:styleId="Default">
     <w:name w:val="Default"/>
     <w:uiPriority w:val="99"/>
-    <w:rsid w:val="009C3102"/>
+    <w:rsid w:val="00584383"/>
     <w:pPr>
       <w:autoSpaceDE w:val="0"/>
       <w:autoSpaceDN w:val="0"/>
@@ -3875,7 +3790,7 @@
     <w:name w:val="No Spacing"/>
     <w:uiPriority w:val="1"/>
     <w:qFormat/>
-    <w:rsid w:val="009C3102"/>
+    <w:rsid w:val="00584383"/>
     <w:pPr>
       <w:spacing w:after="0" w:line="240" w:lineRule="auto"/>
     </w:pPr>
@@ -3889,7 +3804,7 @@
     <w:basedOn w:val="a0"/>
     <w:uiPriority w:val="99"/>
     <w:semiHidden/>
-    <w:rsid w:val="009C3102"/>
+    <w:rsid w:val="00584383"/>
     <w:rPr>
       <w:color w:val="808080"/>
     </w:rPr>
@@ -3899,7 +3814,7 @@
     <w:basedOn w:val="a"/>
     <w:uiPriority w:val="34"/>
     <w:qFormat/>
-    <w:rsid w:val="00B701FB"/>
+    <w:rsid w:val="00584383"/>
     <w:pPr>
       <w:ind w:left="720"/>
     </w:pPr>
@@ -3908,7 +3823,7 @@
     <w:name w:val="Table Grid"/>
     <w:basedOn w:val="a1"/>
     <w:uiPriority w:val="39"/>
-    <w:rsid w:val="009C3102"/>
+    <w:rsid w:val="00584383"/>
     <w:pPr>
       <w:spacing w:after="0" w:line="240" w:lineRule="auto"/>
     </w:pPr>
@@ -3931,7 +3846,7 @@
     <w:basedOn w:val="a0"/>
     <w:uiPriority w:val="99"/>
     <w:unhideWhenUsed/>
-    <w:rsid w:val="009C3102"/>
+    <w:rsid w:val="00584383"/>
     <w:rPr>
       <w:color w:val="0000FF"/>
       <w:u w:val="single"/>
@@ -3944,7 +3859,7 @@
     <w:uiPriority w:val="99"/>
     <w:semiHidden/>
     <w:unhideWhenUsed/>
-    <w:rsid w:val="00B701FB"/>
+    <w:rsid w:val="00584383"/>
     <w:pPr>
       <w:spacing w:line="240" w:lineRule="auto"/>
     </w:pPr>
@@ -3960,7 +3875,7 @@
     <w:link w:val="ae"/>
     <w:uiPriority w:val="99"/>
     <w:semiHidden/>
-    <w:rsid w:val="00B701FB"/>
+    <w:rsid w:val="00584383"/>
     <w:rPr>
       <w:rFonts w:ascii="Segoe UI" w:hAnsi="Segoe UI" w:cs="Segoe UI"/>
       <w:sz w:val="18"/>
@@ -3973,7 +3888,7 @@
     <w:uiPriority w:val="99"/>
     <w:semiHidden/>
     <w:unhideWhenUsed/>
-    <w:rsid w:val="009C3102"/>
+    <w:rsid w:val="00584383"/>
     <w:rPr>
       <w:color w:val="954F72" w:themeColor="followedHyperlink"/>
       <w:u w:val="single"/>
@@ -3983,7 +3898,7 @@
     <w:name w:val="msonormal"/>
     <w:basedOn w:val="a"/>
     <w:uiPriority w:val="99"/>
-    <w:rsid w:val="009C3102"/>
+    <w:rsid w:val="00584383"/>
     <w:pPr>
       <w:spacing w:before="100" w:beforeAutospacing="1" w:after="100" w:afterAutospacing="1" w:line="240" w:lineRule="auto"/>
     </w:pPr>
@@ -4000,7 +3915,7 @@
     <w:autoRedefine/>
     <w:uiPriority w:val="39"/>
     <w:unhideWhenUsed/>
-    <w:rsid w:val="009C3102"/>
+    <w:rsid w:val="00584383"/>
     <w:pPr>
       <w:spacing w:after="100" w:line="256" w:lineRule="auto"/>
     </w:pPr>
@@ -4012,7 +3927,7 @@
     <w:autoRedefine/>
     <w:uiPriority w:val="39"/>
     <w:unhideWhenUsed/>
-    <w:rsid w:val="009C3102"/>
+    <w:rsid w:val="00584383"/>
     <w:pPr>
       <w:spacing w:after="100" w:line="256" w:lineRule="auto"/>
       <w:ind w:left="240"/>
@@ -4025,7 +3940,7 @@
     <w:uiPriority w:val="99"/>
     <w:semiHidden/>
     <w:unhideWhenUsed/>
-    <w:rsid w:val="009C3102"/>
+    <w:rsid w:val="00584383"/>
     <w:pPr>
       <w:tabs>
         <w:tab w:val="center" w:pos="4677"/>
@@ -4040,11 +3955,9 @@
     <w:link w:val="af1"/>
     <w:uiPriority w:val="99"/>
     <w:semiHidden/>
-    <w:rsid w:val="009C3102"/>
+    <w:rsid w:val="00584383"/>
     <w:rPr>
       <w:rFonts w:ascii="Times New Roman" w:hAnsi="Times New Roman"/>
-      <w:sz w:val="24"/>
-      <w:lang w:val=""/>
     </w:rPr>
   </w:style>
   <w:style w:type="paragraph" w:styleId="af3">
@@ -4054,7 +3967,7 @@
     <w:uiPriority w:val="99"/>
     <w:semiHidden/>
     <w:unhideWhenUsed/>
-    <w:rsid w:val="009C3102"/>
+    <w:rsid w:val="00584383"/>
     <w:pPr>
       <w:tabs>
         <w:tab w:val="center" w:pos="4677"/>
@@ -4069,11 +3982,9 @@
     <w:link w:val="af3"/>
     <w:uiPriority w:val="99"/>
     <w:semiHidden/>
-    <w:rsid w:val="009C3102"/>
+    <w:rsid w:val="00584383"/>
     <w:rPr>
       <w:rFonts w:ascii="Times New Roman" w:hAnsi="Times New Roman"/>
-      <w:sz w:val="24"/>
-      <w:lang w:val=""/>
     </w:rPr>
   </w:style>
   <w:style w:type="paragraph" w:styleId="af5">
@@ -4083,7 +3994,7 @@
     <w:uiPriority w:val="99"/>
     <w:semiHidden/>
     <w:unhideWhenUsed/>
-    <w:rsid w:val="009C3102"/>
+    <w:rsid w:val="00584383"/>
     <w:pPr>
       <w:spacing w:after="120" w:line="256" w:lineRule="auto"/>
     </w:pPr>
@@ -4094,11 +4005,9 @@
     <w:link w:val="af5"/>
     <w:uiPriority w:val="99"/>
     <w:semiHidden/>
-    <w:rsid w:val="009C3102"/>
+    <w:rsid w:val="00584383"/>
     <w:rPr>
       <w:rFonts w:ascii="Times New Roman" w:hAnsi="Times New Roman"/>
-      <w:sz w:val="24"/>
-      <w:lang w:val=""/>
     </w:rPr>
   </w:style>
   <w:style w:type="character" w:customStyle="1" w:styleId="af7">
@@ -4106,11 +4015,9 @@
     <w:basedOn w:val="af6"/>
     <w:link w:val="af8"/>
     <w:locked/>
-    <w:rsid w:val="009C3102"/>
+    <w:rsid w:val="00584383"/>
     <w:rPr>
       <w:rFonts w:ascii="Times New Roman" w:hAnsi="Times New Roman" w:cs="Times New Roman"/>
-      <w:sz w:val="24"/>
-      <w:lang w:val=""/>
     </w:rPr>
   </w:style>
   <w:style w:type="paragraph" w:customStyle="1" w:styleId="af8">
@@ -4118,7 +4025,7 @@
     <w:basedOn w:val="af5"/>
     <w:link w:val="af7"/>
     <w:qFormat/>
-    <w:rsid w:val="009C3102"/>
+    <w:rsid w:val="00584383"/>
     <w:pPr>
       <w:spacing w:after="0" w:line="276" w:lineRule="auto"/>
     </w:pPr>
@@ -4131,14 +4038,13 @@
     <w:basedOn w:val="10"/>
     <w:link w:val="afa"/>
     <w:locked/>
-    <w:rsid w:val="009C3102"/>
+    <w:rsid w:val="00584383"/>
     <w:rPr>
       <w:rFonts w:ascii="Times New Roman" w:eastAsiaTheme="majorEastAsia" w:hAnsi="Times New Roman" w:cstheme="majorBidi"/>
       <w:b/>
       <w:color w:val="000000" w:themeColor="text1"/>
       <w:sz w:val="28"/>
       <w:szCs w:val="32"/>
-      <w:lang w:val=""/>
     </w:rPr>
   </w:style>
   <w:style w:type="paragraph" w:customStyle="1" w:styleId="afa">
@@ -4146,7 +4052,7 @@
     <w:basedOn w:val="1"/>
     <w:link w:val="af9"/>
     <w:qFormat/>
-    <w:rsid w:val="009C3102"/>
+    <w:rsid w:val="00584383"/>
     <w:pPr>
       <w:numPr>
         <w:numId w:val="0"/>
@@ -4163,7 +4069,7 @@
     <w:basedOn w:val="20"/>
     <w:link w:val="afc"/>
     <w:locked/>
-    <w:rsid w:val="009C3102"/>
+    <w:rsid w:val="00584383"/>
     <w:rPr>
       <w:rFonts w:ascii="Times New Roman" w:eastAsiaTheme="majorEastAsia" w:hAnsi="Times New Roman" w:cstheme="majorBidi"/>
       <w:b w:val="0"/>
@@ -4178,7 +4084,7 @@
     <w:next w:val="a"/>
     <w:link w:val="afb"/>
     <w:qFormat/>
-    <w:rsid w:val="009C3102"/>
+    <w:rsid w:val="00584383"/>
     <w:pPr>
       <w:numPr>
         <w:ilvl w:val="0"/>
@@ -4197,7 +4103,7 @@
     <w:basedOn w:val="a0"/>
     <w:link w:val="mytext0"/>
     <w:locked/>
-    <w:rsid w:val="009C3102"/>
+    <w:rsid w:val="00584383"/>
     <w:rPr>
       <w:rFonts w:ascii="Times New Roman" w:hAnsi="Times New Roman" w:cs="Times New Roman"/>
       <w:sz w:val="24"/>
@@ -4208,12 +4114,13 @@
     <w:basedOn w:val="af5"/>
     <w:link w:val="mytext"/>
     <w:qFormat/>
-    <w:rsid w:val="009C3102"/>
+    <w:rsid w:val="00584383"/>
     <w:pPr>
       <w:spacing w:after="0" w:line="276" w:lineRule="auto"/>
     </w:pPr>
     <w:rPr>
       <w:rFonts w:cs="Times New Roman"/>
+      <w:sz w:val="24"/>
     </w:rPr>
   </w:style>
   <w:style w:type="character" w:styleId="afd">
@@ -4222,7 +4129,7 @@
     <w:uiPriority w:val="99"/>
     <w:semiHidden/>
     <w:unhideWhenUsed/>
-    <w:rsid w:val="00B701FB"/>
+    <w:rsid w:val="00584383"/>
     <w:rPr>
       <w:sz w:val="16"/>
       <w:szCs w:val="16"/>
@@ -4235,7 +4142,7 @@
     <w:uiPriority w:val="99"/>
     <w:semiHidden/>
     <w:unhideWhenUsed/>
-    <w:rsid w:val="00B701FB"/>
+    <w:rsid w:val="00584383"/>
     <w:pPr>
       <w:spacing w:line="240" w:lineRule="auto"/>
     </w:pPr>
@@ -4250,7 +4157,7 @@
     <w:link w:val="afe"/>
     <w:uiPriority w:val="99"/>
     <w:semiHidden/>
-    <w:rsid w:val="00B701FB"/>
+    <w:rsid w:val="00584383"/>
     <w:rPr>
       <w:rFonts w:ascii="Times New Roman" w:hAnsi="Times New Roman"/>
       <w:sz w:val="20"/>
@@ -4265,7 +4172,7 @@
     <w:uiPriority w:val="99"/>
     <w:semiHidden/>
     <w:unhideWhenUsed/>
-    <w:rsid w:val="00B701FB"/>
+    <w:rsid w:val="00584383"/>
     <w:rPr>
       <w:b/>
       <w:bCs/>
@@ -4277,7 +4184,7 @@
     <w:link w:val="aff0"/>
     <w:uiPriority w:val="99"/>
     <w:semiHidden/>
-    <w:rsid w:val="00B701FB"/>
+    <w:rsid w:val="00584383"/>
     <w:rPr>
       <w:rFonts w:ascii="Times New Roman" w:hAnsi="Times New Roman"/>
       <w:b/>
@@ -4293,7 +4200,7 @@
     <w:link w:val="23"/>
     <w:uiPriority w:val="29"/>
     <w:qFormat/>
-    <w:rsid w:val="00B701FB"/>
+    <w:rsid w:val="00584383"/>
     <w:pPr>
       <w:spacing w:before="200" w:after="160"/>
       <w:ind w:left="864" w:right="864"/>
@@ -4310,7 +4217,7 @@
     <w:basedOn w:val="a0"/>
     <w:link w:val="22"/>
     <w:uiPriority w:val="29"/>
-    <w:rsid w:val="00B701FB"/>
+    <w:rsid w:val="00584383"/>
     <w:rPr>
       <w:rFonts w:ascii="Times New Roman" w:hAnsi="Times New Roman"/>
       <w:i/>
@@ -4321,13 +4228,13 @@
   <w:style w:type="character" w:customStyle="1" w:styleId="st">
     <w:name w:val="st"/>
     <w:basedOn w:val="a0"/>
-    <w:rsid w:val="00A91545"/>
+    <w:rsid w:val="00584383"/>
   </w:style>
   <w:style w:type="table" w:styleId="-1">
     <w:name w:val="Grid Table 1 Light"/>
     <w:basedOn w:val="a1"/>
     <w:uiPriority w:val="46"/>
-    <w:rsid w:val="006D154A"/>
+    <w:rsid w:val="00584383"/>
     <w:pPr>
       <w:spacing w:after="0" w:line="240" w:lineRule="auto"/>
     </w:pPr>
@@ -4385,7 +4292,7 @@
     <w:basedOn w:val="a7"/>
     <w:link w:val="aff3"/>
     <w:qFormat/>
-    <w:rsid w:val="006D154A"/>
+    <w:rsid w:val="00584383"/>
     <w:pPr>
       <w:jc w:val="center"/>
     </w:pPr>
@@ -4400,7 +4307,7 @@
     <w:basedOn w:val="a0"/>
     <w:link w:val="a7"/>
     <w:uiPriority w:val="35"/>
-    <w:rsid w:val="006D154A"/>
+    <w:rsid w:val="00584383"/>
     <w:rPr>
       <w:rFonts w:ascii="Times New Roman" w:hAnsi="Times New Roman" w:cs="Times New Roman"/>
     </w:rPr>
@@ -4409,7 +4316,7 @@
     <w:name w:val="Название рисунка Знак"/>
     <w:basedOn w:val="a8"/>
     <w:link w:val="aff2"/>
-    <w:rsid w:val="006D154A"/>
+    <w:rsid w:val="00584383"/>
     <w:rPr>
       <w:rFonts w:ascii="Times New Roman" w:hAnsi="Times New Roman" w:cs="Times New Roman"/>
       <w:i/>
@@ -4423,7 +4330,7 @@
     <w:link w:val="aff5"/>
     <w:uiPriority w:val="30"/>
     <w:qFormat/>
-    <w:rsid w:val="00546BA3"/>
+    <w:rsid w:val="00584383"/>
     <w:pPr>
       <w:pBdr>
         <w:top w:val="single" w:sz="4" w:space="10" w:color="4472C4" w:themeColor="accent1"/>
@@ -4441,7 +4348,7 @@
     <w:basedOn w:val="a0"/>
     <w:link w:val="aff4"/>
     <w:uiPriority w:val="30"/>
-    <w:rsid w:val="00546BA3"/>
+    <w:rsid w:val="00584383"/>
     <w:rPr>
       <w:rFonts w:ascii="Times New Roman" w:hAnsi="Times New Roman"/>
       <w:iCs/>
@@ -4453,7 +4360,7 @@
     <w:basedOn w:val="a7"/>
     <w:link w:val="aff7"/>
     <w:qFormat/>
-    <w:rsid w:val="006B5C77"/>
+    <w:rsid w:val="00584383"/>
     <w:pPr>
       <w:jc w:val="center"/>
     </w:pPr>
@@ -4465,7 +4372,7 @@
     <w:name w:val="Подпись к рисунку Знак"/>
     <w:basedOn w:val="a8"/>
     <w:link w:val="aff6"/>
-    <w:rsid w:val="006B5C77"/>
+    <w:rsid w:val="00584383"/>
     <w:rPr>
       <w:rFonts w:ascii="Times New Roman" w:hAnsi="Times New Roman" w:cs="Times New Roman"/>
       <w:i/>
@@ -4774,7 +4681,7 @@
 </file>
 
 <file path=customXml/itemProps1.xml><?xml version="1.0" encoding="utf-8"?>
-<ds:datastoreItem xmlns:ds="http://schemas.openxmlformats.org/officeDocument/2006/customXml" ds:itemID="{4F6D2323-D234-49B5-AFF4-180EE1AD0DF4}">
+<ds:datastoreItem xmlns:ds="http://schemas.openxmlformats.org/officeDocument/2006/customXml" ds:itemID="{951E03C3-06EA-4FEC-9204-C7F8A8CC8B80}">
   <ds:schemaRefs>
     <ds:schemaRef ds:uri="http://schemas.openxmlformats.org/officeDocument/2006/bibliography"/>
   </ds:schemaRefs>

</xml_diff>